<commit_message>
修改异常部分代码，修改按钮小bug Signed-off-by: mahaitao <354650951@qq.com>
</commit_message>
<xml_diff>
--- a/Doc/007带码异常备查.docx
+++ b/Doc/007带码异常备查.docx
@@ -1814,14 +1814,9 @@
           </w:tcPr>
           <w:p>
             <w:pPr>
-              <w:numPr>
-                <w:numId w:val="0"/>
-              </w:numPr>
-              <w:autoSpaceDE w:val="0"/>
-              <w:autoSpaceDN w:val="0"/>
-              <w:adjustRightInd w:val="0"/>
-              <w:ind w:leftChars="0"/>
-              <w:jc w:val="both"/>
+              <w:autoSpaceDE w:val="0"/>
+              <w:autoSpaceDN w:val="0"/>
+              <w:adjustRightInd w:val="0"/>
               <w:rPr>
                 <w:rFonts w:hint="eastAsia"/>
                 <w:lang w:val="en-US" w:eastAsia="zh-CN"/>
@@ -1830,14 +1825,9 @@
           </w:p>
           <w:p>
             <w:pPr>
-              <w:numPr>
-                <w:numId w:val="0"/>
-              </w:numPr>
-              <w:autoSpaceDE w:val="0"/>
-              <w:autoSpaceDN w:val="0"/>
-              <w:adjustRightInd w:val="0"/>
-              <w:ind w:leftChars="0"/>
-              <w:jc w:val="both"/>
+              <w:autoSpaceDE w:val="0"/>
+              <w:autoSpaceDN w:val="0"/>
+              <w:adjustRightInd w:val="0"/>
               <w:rPr>
                 <w:rFonts w:hint="eastAsia"/>
                 <w:lang w:val="en-US" w:eastAsia="zh-CN"/>
@@ -1846,19 +1836,16 @@
           </w:p>
           <w:p>
             <w:pPr>
-              <w:numPr>
-                <w:numId w:val="0"/>
-              </w:numPr>
-              <w:autoSpaceDE w:val="0"/>
-              <w:autoSpaceDN w:val="0"/>
-              <w:adjustRightInd w:val="0"/>
-              <w:ind w:leftChars="0"/>
-              <w:jc w:val="both"/>
+              <w:autoSpaceDE w:val="0"/>
+              <w:autoSpaceDN w:val="0"/>
+              <w:adjustRightInd w:val="0"/>
               <w:rPr>
                 <w:rFonts w:hint="eastAsia" w:eastAsia="宋体"/>
                 <w:lang w:val="en-US" w:eastAsia="zh-CN"/>
               </w:rPr>
             </w:pPr>
+            <w:bookmarkStart w:id="0" w:name="_GoBack"/>
+            <w:bookmarkEnd w:id="0"/>
             <w:r>
               <w:rPr>
                 <w:rFonts w:hint="eastAsia"/>
@@ -2454,8 +2441,6 @@
               </w:rPr>
               <w:t>更改ownerId失败异常</w:t>
             </w:r>
-            <w:bookmarkStart w:id="0" w:name="_GoBack"/>
-            <w:bookmarkEnd w:id="0"/>
           </w:p>
         </w:tc>
       </w:tr>

</xml_diff>